<commit_message>
updated logbook in game and processing
</commit_message>
<xml_diff>
--- a/Software_Game/Logbook.docx
+++ b/Software_Game/Logbook.docx
@@ -80,6 +80,177 @@
         </w:rPr>
         <w:br/>
         <w:t>use bookshelves to show timelines, use book flip to browse images, throw a disc tape to wall to play video etc.</w:t>
+      </w:r>
+    </w:p>
+    <w:p>
+      <w:pPr>
+        <w:pStyle w:val="Subtitle"/>
+        <w:rPr>
+          <w:lang w:val="en-GB"/>
+        </w:rPr>
+      </w:pPr>
+      <w:r>
+        <w:rPr>
+          <w:lang w:val="en-GB"/>
+        </w:rPr>
+        <w:t>10</w:t>
+      </w:r>
+      <w:r>
+        <w:rPr>
+          <w:vertAlign w:val="superscript"/>
+          <w:lang w:val="en-GB"/>
+        </w:rPr>
+        <w:t>th</w:t>
+      </w:r>
+      <w:r>
+        <w:rPr>
+          <w:lang w:val="en-GB"/>
+        </w:rPr>
+        <w:t xml:space="preserve"> March 2024</w:t>
+      </w:r>
+    </w:p>
+    <w:p>
+      <w:pPr>
+        <w:rPr>
+          <w:lang w:val="en-GB"/>
+        </w:rPr>
+      </w:pPr>
+      <w:r>
+        <w:rPr>
+          <w:lang w:val="en-GB"/>
+        </w:rPr>
+        <w:t xml:space="preserve">Followed this amazing tutorial: </w:t>
+      </w:r>
+      <w:hyperlink r:id="rId4" w:history="1">
+        <w:r>
+          <w:rPr>
+            <w:rStyle w:val="Hyperlink"/>
+          </w:rPr>
+          <w:t>Godot 4.0 File Explorer Tutorial (File Selecting) - YouTube</w:t>
+        </w:r>
+      </w:hyperlink>
+      <w:r>
+        <w:rPr>
+          <w:lang w:val="en-GB"/>
+        </w:rPr>
+        <w:t xml:space="preserve"> for</w:t>
+      </w:r>
+      <w:r>
+        <w:rPr>
+          <w:lang w:val="en-GB"/>
+        </w:rPr>
+        <w:t xml:space="preserve"> basic file browser setup, it works so good, now just need to add support to open images and videos (stitched). For some reason, the images .jpg saved before stitching is most likely corrupted as it </w:t>
+      </w:r>
+      <w:proofErr w:type="gramStart"/>
+      <w:r>
+        <w:rPr>
+          <w:lang w:val="en-GB"/>
+        </w:rPr>
+        <w:t>cant</w:t>
+      </w:r>
+      <w:proofErr w:type="gramEnd"/>
+      <w:r>
+        <w:rPr>
+          <w:lang w:val="en-GB"/>
+        </w:rPr>
+        <w:t xml:space="preserve"> be opened with error 16, this causes me so much delay debugging lmao hate it. But thankfully the stitched output opens with no problem. Other than that, I also need to change the </w:t>
+      </w:r>
+      <w:proofErr w:type="spellStart"/>
+      <w:r>
+        <w:rPr>
+          <w:lang w:val="en-GB"/>
+        </w:rPr>
+        <w:t>ffmpeg</w:t>
+      </w:r>
+      <w:proofErr w:type="spellEnd"/>
+      <w:r>
+        <w:rPr>
+          <w:lang w:val="en-GB"/>
+        </w:rPr>
+        <w:t xml:space="preserve"> commands to </w:t>
+      </w:r>
+      <w:proofErr w:type="gramStart"/>
+      <w:r>
+        <w:rPr>
+          <w:lang w:val="en-GB"/>
+        </w:rPr>
+        <w:t>output .</w:t>
+      </w:r>
+      <w:proofErr w:type="spellStart"/>
+      <w:r>
+        <w:rPr>
+          <w:lang w:val="en-GB"/>
+        </w:rPr>
+        <w:t>ogv</w:t>
+      </w:r>
+      <w:proofErr w:type="spellEnd"/>
+      <w:proofErr w:type="gramEnd"/>
+      <w:r>
+        <w:rPr>
+          <w:lang w:val="en-GB"/>
+        </w:rPr>
+        <w:t xml:space="preserve"> video files instead of .</w:t>
+      </w:r>
+      <w:proofErr w:type="spellStart"/>
+      <w:r>
+        <w:rPr>
+          <w:lang w:val="en-GB"/>
+        </w:rPr>
+        <w:t>mkv</w:t>
+      </w:r>
+      <w:proofErr w:type="spellEnd"/>
+      <w:r>
+        <w:rPr>
+          <w:lang w:val="en-GB"/>
+        </w:rPr>
+        <w:t xml:space="preserve"> for compatibility/support with </w:t>
+      </w:r>
+      <w:proofErr w:type="spellStart"/>
+      <w:r>
+        <w:rPr>
+          <w:lang w:val="en-GB"/>
+        </w:rPr>
+        <w:t>videostreamplayer</w:t>
+      </w:r>
+      <w:proofErr w:type="spellEnd"/>
+      <w:r>
+        <w:rPr>
+          <w:lang w:val="en-GB"/>
+        </w:rPr>
+        <w:t xml:space="preserve"> in Godot. More in processing logs.</w:t>
+      </w:r>
+    </w:p>
+    <w:p>
+      <w:pPr>
+        <w:rPr>
+          <w:lang w:val="en-GB"/>
+        </w:rPr>
+      </w:pPr>
+      <w:r>
+        <w:rPr>
+          <w:lang w:val="en-GB"/>
+        </w:rPr>
+        <w:t xml:space="preserve">Next, I should make some basic timeline features in 2d first, then maybe have some book UI for 3d VR. Just </w:t>
+      </w:r>
+      <w:proofErr w:type="spellStart"/>
+      <w:r>
+        <w:rPr>
+          <w:lang w:val="en-GB"/>
+        </w:rPr>
+        <w:t>gotta</w:t>
+      </w:r>
+      <w:proofErr w:type="spellEnd"/>
+      <w:r>
+        <w:rPr>
+          <w:lang w:val="en-GB"/>
+        </w:rPr>
+        <w:t xml:space="preserve"> keep cooking and be creative</w:t>
+      </w:r>
+      <w:r>
+        <w:rPr>
+          <w:lang w:val="en-GB"/>
+        </w:rPr>
+        <w:t>!</w:t>
       </w:r>
     </w:p>
     <w:p>
@@ -524,7 +695,6 @@
   <w:style w:type="character" w:default="1" w:styleId="DefaultParagraphFont">
     <w:name w:val="Default Paragraph Font"/>
     <w:uiPriority w:val="1"/>
-    <w:semiHidden/>
     <w:unhideWhenUsed/>
   </w:style>
   <w:style w:type="table" w:default="1" w:styleId="TableNormal">
@@ -593,6 +763,76 @@
       <w:color w:val="2F5496" w:themeColor="accent1" w:themeShade="BF"/>
       <w:sz w:val="32"/>
       <w:szCs w:val="32"/>
+    </w:rPr>
+  </w:style>
+  <w:style w:type="paragraph" w:styleId="Subtitle">
+    <w:name w:val="Subtitle"/>
+    <w:basedOn w:val="Normal"/>
+    <w:next w:val="Normal"/>
+    <w:link w:val="SubtitleChar"/>
+    <w:uiPriority w:val="11"/>
+    <w:qFormat/>
+    <w:rsid w:val="00421E3D"/>
+    <w:pPr>
+      <w:numPr>
+        <w:ilvl w:val="1"/>
+      </w:numPr>
+    </w:pPr>
+    <w:rPr>
+      <w:color w:val="5A5A5A" w:themeColor="text1" w:themeTint="A5"/>
+      <w:spacing w:val="15"/>
+    </w:rPr>
+  </w:style>
+  <w:style w:type="character" w:customStyle="1" w:styleId="SubtitleChar">
+    <w:name w:val="Subtitle Char"/>
+    <w:basedOn w:val="DefaultParagraphFont"/>
+    <w:link w:val="Subtitle"/>
+    <w:uiPriority w:val="11"/>
+    <w:rsid w:val="00421E3D"/>
+    <w:rPr>
+      <w:color w:val="5A5A5A" w:themeColor="text1" w:themeTint="A5"/>
+      <w:spacing w:val="15"/>
+    </w:rPr>
+  </w:style>
+  <w:style w:type="paragraph" w:styleId="Date">
+    <w:name w:val="Date"/>
+    <w:basedOn w:val="Normal"/>
+    <w:next w:val="Normal"/>
+    <w:link w:val="DateChar"/>
+    <w:uiPriority w:val="99"/>
+    <w:semiHidden/>
+    <w:unhideWhenUsed/>
+    <w:rsid w:val="00421E3D"/>
+  </w:style>
+  <w:style w:type="character" w:customStyle="1" w:styleId="DateChar">
+    <w:name w:val="Date Char"/>
+    <w:basedOn w:val="DefaultParagraphFont"/>
+    <w:link w:val="Date"/>
+    <w:uiPriority w:val="99"/>
+    <w:semiHidden/>
+    <w:rsid w:val="00421E3D"/>
+  </w:style>
+  <w:style w:type="character" w:styleId="Hyperlink">
+    <w:name w:val="Hyperlink"/>
+    <w:basedOn w:val="DefaultParagraphFont"/>
+    <w:uiPriority w:val="99"/>
+    <w:unhideWhenUsed/>
+    <w:rsid w:val="00607BF9"/>
+    <w:rPr>
+      <w:color w:val="0563C1" w:themeColor="hyperlink"/>
+      <w:u w:val="single"/>
+    </w:rPr>
+  </w:style>
+  <w:style w:type="character" w:styleId="UnresolvedMention">
+    <w:name w:val="Unresolved Mention"/>
+    <w:basedOn w:val="DefaultParagraphFont"/>
+    <w:uiPriority w:val="99"/>
+    <w:semiHidden/>
+    <w:unhideWhenUsed/>
+    <w:rsid w:val="00607BF9"/>
+    <w:rPr>
+      <w:color w:val="605E5C"/>
+      <w:shd w:val="clear" w:color="auto" w:fill="E1DFDD"/>
     </w:rPr>
   </w:style>
 </w:styles>

</xml_diff>

<commit_message>
2D Video player works
</commit_message>
<xml_diff>
--- a/Software_Game/Logbook.docx
+++ b/Software_Game/Logbook.docx
@@ -139,21 +139,7 @@
         <w:rPr>
           <w:lang w:val="en-GB"/>
         </w:rPr>
-        <w:t xml:space="preserve"> basic file browser setup, it works so good, now just need to add support to open images and videos (stitched). For some reason, the images .jpg saved before stitching is most likely corrupted as it </w:t>
-      </w:r>
-      <w:proofErr w:type="gramStart"/>
-      <w:r>
-        <w:rPr>
-          <w:lang w:val="en-GB"/>
-        </w:rPr>
-        <w:t>cant</w:t>
-      </w:r>
-      <w:proofErr w:type="gramEnd"/>
-      <w:r>
-        <w:rPr>
-          <w:lang w:val="en-GB"/>
-        </w:rPr>
-        <w:t xml:space="preserve"> be opened with error 16, this causes me so much delay debugging lmao hate it. But thankfully the stitched output opens with no problem. Other than that, I also need to change the </w:t>
+        <w:t xml:space="preserve"> basic file browser setup, it works so good, now just need to add support to open images and videos (stitched). For some reason, the images .jpg saved before stitching is most likely corrupted as it cant be opened with error 16, this causes me so much delay debugging lmao hate it. But thankfully the stitched output opens with no problem. Other than that, I also need to change the </w:t>
       </w:r>
       <w:proofErr w:type="spellStart"/>
       <w:r>
@@ -167,14 +153,7 @@
         <w:rPr>
           <w:lang w:val="en-GB"/>
         </w:rPr>
-        <w:t xml:space="preserve"> commands to </w:t>
-      </w:r>
-      <w:proofErr w:type="gramStart"/>
-      <w:r>
-        <w:rPr>
-          <w:lang w:val="en-GB"/>
-        </w:rPr>
-        <w:t>output .</w:t>
+        <w:t xml:space="preserve"> commands to output .</w:t>
       </w:r>
       <w:proofErr w:type="spellStart"/>
       <w:r>
@@ -184,7 +163,6 @@
         <w:t>ogv</w:t>
       </w:r>
       <w:proofErr w:type="spellEnd"/>
-      <w:proofErr w:type="gramEnd"/>
       <w:r>
         <w:rPr>
           <w:lang w:val="en-GB"/>
@@ -230,27 +208,21 @@
         <w:rPr>
           <w:lang w:val="en-GB"/>
         </w:rPr>
-        <w:t xml:space="preserve">Next, I should make some basic timeline features in 2d first, then maybe have some book UI for 3d VR. Just </w:t>
+        <w:t xml:space="preserve">Ok, great! The video player also works (bare minimum, no resizing/UI optimisation etc), but it works! Just adapted the controls and base etc from the SBS video player, the hide/show nodes part </w:t>
       </w:r>
       <w:proofErr w:type="spellStart"/>
       <w:r>
         <w:rPr>
           <w:lang w:val="en-GB"/>
         </w:rPr>
-        <w:t>gotta</w:t>
+        <w:t>kinda</w:t>
       </w:r>
       <w:proofErr w:type="spellEnd"/>
       <w:r>
         <w:rPr>
           <w:lang w:val="en-GB"/>
         </w:rPr>
-        <w:t xml:space="preserve"> keep cooking and be creative</w:t>
-      </w:r>
-      <w:r>
-        <w:rPr>
-          <w:lang w:val="en-GB"/>
-        </w:rPr>
-        <w:t>!</w:t>
+        <w:t xml:space="preserve"> sketchy but works for now!</w:t>
       </w:r>
     </w:p>
     <w:p>
@@ -259,6 +231,63 @@
           <w:lang w:val="en-GB"/>
         </w:rPr>
       </w:pPr>
+      <w:r>
+        <w:rPr>
+          <w:lang w:val="en-GB"/>
+        </w:rPr>
+        <w:t xml:space="preserve">Next, I should make some basic timeline features in 2d first, then maybe have some book UI for 3d VR. Just </w:t>
+      </w:r>
+      <w:proofErr w:type="spellStart"/>
+      <w:r>
+        <w:rPr>
+          <w:lang w:val="en-GB"/>
+        </w:rPr>
+        <w:t>gotta</w:t>
+      </w:r>
+      <w:proofErr w:type="spellEnd"/>
+      <w:r>
+        <w:rPr>
+          <w:lang w:val="en-GB"/>
+        </w:rPr>
+        <w:t xml:space="preserve"> keep cooking and be creative</w:t>
+      </w:r>
+      <w:r>
+        <w:rPr>
+          <w:lang w:val="en-GB"/>
+        </w:rPr>
+        <w:t>!</w:t>
+      </w:r>
+    </w:p>
+    <w:p>
+      <w:pPr>
+        <w:rPr>
+          <w:lang w:val="en-GB"/>
+        </w:rPr>
+      </w:pPr>
+      <w:r>
+        <w:rPr>
+          <w:lang w:val="en-GB"/>
+        </w:rPr>
+        <w:t xml:space="preserve">To do this, its probably easier to use directories/folders as </w:t>
+      </w:r>
+      <w:r>
+        <w:rPr>
+          <w:lang w:val="en-GB"/>
+        </w:rPr>
+        <w:t xml:space="preserve">timeline tag/indicator, so I need to </w:t>
+      </w:r>
+      <w:r>
+        <w:rPr>
+          <w:lang w:val="en-GB"/>
+        </w:rPr>
+        <w:t>reorganise</w:t>
+      </w:r>
+      <w:r>
+        <w:rPr>
+          <w:lang w:val="en-GB"/>
+        </w:rPr>
+        <w:t xml:space="preserve"> folder, refer to processing logs.</w:t>
+      </w:r>
     </w:p>
     <w:sectPr>
       <w:pgSz w:w="12240" w:h="15840"/>
@@ -695,6 +724,7 @@
   <w:style w:type="character" w:default="1" w:styleId="DefaultParagraphFont">
     <w:name w:val="Default Paragraph Font"/>
     <w:uiPriority w:val="1"/>
+    <w:semiHidden/>
     <w:unhideWhenUsed/>
   </w:style>
   <w:style w:type="table" w:default="1" w:styleId="TableNormal">

</xml_diff>

<commit_message>
Added video thumbnail fix, and added .json predictions
still need to modify stitch code to copy .json from img0/vid0 to output etc
</commit_message>
<xml_diff>
--- a/Software_Game/Logbook.docx
+++ b/Software_Game/Logbook.docx
@@ -234,6 +234,82 @@
           <w:lang w:val="en-GB"/>
         </w:rPr>
         <w:t>Other than that, I should prioritize getting metadata reading working first before other stuff next!</w:t>
+      </w:r>
+    </w:p>
+    <w:p>
+      <w:pPr>
+        <w:rPr>
+          <w:lang w:val="en-GB"/>
+        </w:rPr>
+      </w:pPr>
+      <w:r>
+        <w:rPr>
+          <w:lang w:val="en-GB"/>
+        </w:rPr>
+        <w:t>Video thumbnail stuck now, don’t know whats wrong or how to fix, gonna move on to metadata.</w:t>
+      </w:r>
+    </w:p>
+    <w:p>
+      <w:pPr>
+        <w:rPr>
+          <w:lang w:val="en-GB"/>
+        </w:rPr>
+      </w:pPr>
+      <w:r>
+        <w:rPr>
+          <w:lang w:val="en-GB"/>
+        </w:rPr>
+        <w:t>There’s apparently no straightforward way to get metadata info of image on godot, so I’ll rewrite processing script of places detection to produce .json file for each file instead and read that.</w:t>
+      </w:r>
+    </w:p>
+    <w:p>
+      <w:pPr>
+        <w:rPr>
+          <w:lang w:val="en-GB"/>
+        </w:rPr>
+      </w:pPr>
+      <w:r>
+        <w:rPr>
+          <w:lang w:val="en-GB"/>
+        </w:rPr>
+        <w:t>Ok fixed the video thumbnail while contemplating on how to copy the .json from img0/vid0 to output lmao, basically the gist is</w:t>
+      </w:r>
+      <w:r>
+        <w:rPr>
+          <w:lang w:val="en-GB"/>
+        </w:rPr>
+        <w:t xml:space="preserve"> </w:t>
+      </w:r>
+      <w:r>
+        <w:rPr>
+          <w:lang w:val="en-GB"/>
+        </w:rPr>
+        <w:t>the problem is that I didnt instantiate any textureRect for the videoplayer to get texture from</w:t>
+      </w:r>
+      <w:r>
+        <w:rPr>
+          <w:lang w:val="en-GB"/>
+        </w:rPr>
+        <w:t xml:space="preserve"> so adding hidden_screen texturerect fixed it, just need to hide it straight away etc.</w:t>
+      </w:r>
+    </w:p>
+    <w:p>
+      <w:pPr>
+        <w:rPr>
+          <w:lang w:val="en-GB"/>
+        </w:rPr>
+      </w:pPr>
+      <w:r>
+        <w:rPr>
+          <w:lang w:val="en-GB"/>
+        </w:rPr>
+        <w:t>Next, metadata filters</w:t>
+      </w:r>
+      <w:r>
+        <w:rPr>
+          <w:lang w:val="en-GB"/>
+        </w:rPr>
+        <w:t>.</w:t>
       </w:r>
     </w:p>
     <w:sectPr>

</xml_diff>

<commit_message>
fixed 3run-copy-json.py script to copy name properly
</commit_message>
<xml_diff>
--- a/Software_Game/Logbook.docx
+++ b/Software_Game/Logbook.docx
@@ -310,6 +310,68 @@
           <w:lang w:val="en-GB"/>
         </w:rPr>
         <w:t>.</w:t>
+      </w:r>
+    </w:p>
+    <w:p>
+      <w:pPr>
+        <w:rPr>
+          <w:lang w:val="en-GB"/>
+        </w:rPr>
+      </w:pPr>
+    </w:p>
+    <w:p>
+      <w:pPr>
+        <w:rPr>
+          <w:lang w:val="en-GB"/>
+        </w:rPr>
+      </w:pPr>
+    </w:p>
+    <w:p>
+      <w:pPr>
+        <w:rPr>
+          <w:lang w:val="en-GB"/>
+        </w:rPr>
+      </w:pPr>
+    </w:p>
+    <w:p>
+      <w:pPr>
+        <w:pStyle w:val="Subtitle"/>
+        <w:rPr>
+          <w:lang w:val="en-GB"/>
+        </w:rPr>
+      </w:pPr>
+      <w:r>
+        <w:rPr>
+          <w:lang w:val="en-GB"/>
+        </w:rPr>
+        <w:lastRenderedPageBreak/>
+        <w:t>11</w:t>
+      </w:r>
+      <w:r>
+        <w:rPr>
+          <w:vertAlign w:val="superscript"/>
+          <w:lang w:val="en-GB"/>
+        </w:rPr>
+        <w:t>th</w:t>
+      </w:r>
+      <w:r>
+        <w:rPr>
+          <w:lang w:val="en-GB"/>
+        </w:rPr>
+        <w:t xml:space="preserve"> March 2024</w:t>
+      </w:r>
+    </w:p>
+    <w:p>
+      <w:pPr>
+        <w:rPr>
+          <w:lang w:val="en-GB"/>
+        </w:rPr>
+      </w:pPr>
+      <w:r>
+        <w:rPr>
+          <w:lang w:val="en-GB"/>
+        </w:rPr>
+        <w:t>Ok I added thumbnail for both pictures and videos, and fixed layout/aspect ratio so it looks better.</w:t>
       </w:r>
     </w:p>
     <w:sectPr>

</xml_diff>

<commit_message>
reading .json of corresponding .jpeg
</commit_message>
<xml_diff>
--- a/Software_Game/Logbook.docx
+++ b/Software_Game/Logbook.docx
@@ -372,6 +372,19 @@
           <w:lang w:val="en-GB"/>
         </w:rPr>
         <w:t>Ok I added thumbnail for both pictures and videos, and fixed layout/aspect ratio so it looks better.</w:t>
+      </w:r>
+    </w:p>
+    <w:p>
+      <w:pPr>
+        <w:rPr>
+          <w:lang w:val="en-GB"/>
+        </w:rPr>
+      </w:pPr>
+      <w:r>
+        <w:rPr>
+          <w:lang w:val="en-GB"/>
+        </w:rPr>
+        <w:t>Reading .json is easy, the problem is how to read all and filter etc. Ok so to start from basic, im going to implement basic search/query first.</w:t>
       </w:r>
     </w:p>
     <w:sectPr>

</xml_diff>

<commit_message>
added basic metadata drop down
</commit_message>
<xml_diff>
--- a/Software_Game/Logbook.docx
+++ b/Software_Game/Logbook.docx
@@ -425,6 +425,69 @@
         </w:rPr>
         <w:t>Ok I think I need to do some more processing on  the extracted .json file for each week output as planned, then I can refer this to show filter drop down with number of item for each etc.</w:t>
       </w:r>
+    </w:p>
+    <w:p>
+      <w:pPr>
+        <w:rPr>
+          <w:lang w:val="en-GB"/>
+        </w:rPr>
+      </w:pPr>
+      <w:r>
+        <w:rPr>
+          <w:lang w:val="en-GB"/>
+        </w:rPr>
+        <w:t>Ok added basic drop down with automated element from json analysis.</w:t>
+      </w:r>
+      <w:r>
+        <w:rPr>
+          <w:lang w:val="en-GB"/>
+        </w:rPr>
+        <w:t xml:space="preserve"> Known bug is pressing up button when videos thumbnail haven’t finished loading crash it (something about freed object so I commented await line to make it faster)</w:t>
+      </w:r>
+    </w:p>
+    <w:p>
+      <w:pPr>
+        <w:rPr>
+          <w:lang w:val="en-GB"/>
+        </w:rPr>
+      </w:pPr>
+      <w:r>
+        <w:rPr>
+          <w:lang w:val="en-GB"/>
+        </w:rPr>
+        <w:t xml:space="preserve">Now to implement </w:t>
+      </w:r>
+      <w:r>
+        <w:rPr>
+          <w:lang w:val="en-GB"/>
+        </w:rPr>
+        <w:t>metadata</w:t>
+      </w:r>
+      <w:r>
+        <w:rPr>
+          <w:lang w:val="en-GB"/>
+        </w:rPr>
+        <w:t xml:space="preserve"> filters</w:t>
+      </w:r>
+      <w:r>
+        <w:rPr>
+          <w:lang w:val="en-GB"/>
+        </w:rPr>
+        <w:t xml:space="preserve"> algorithm</w:t>
+      </w:r>
+      <w:r>
+        <w:rPr>
+          <w:lang w:val="en-GB"/>
+        </w:rPr>
+        <w:t>.</w:t>
+      </w:r>
+    </w:p>
+    <w:p>
+      <w:pPr>
+        <w:rPr>
+          <w:lang w:val="en-GB"/>
+        </w:rPr>
+      </w:pPr>
     </w:p>
     <w:sectPr>
       <w:pgSz w:w="12240" w:h="15840"/>

</xml_diff>

<commit_message>
IMAGE FILTER WORKS, v7.exe, video filter OTW
</commit_message>
<xml_diff>
--- a/Software_Game/Logbook.docx
+++ b/Software_Game/Logbook.docx
@@ -46,7 +46,21 @@
         <w:rPr>
           <w:lang w:val="en-GB"/>
         </w:rPr>
-        <w:t xml:space="preserve">3D vr </w:t>
+        <w:t xml:space="preserve">3D </w:t>
+      </w:r>
+      <w:proofErr w:type="spellStart"/>
+      <w:r>
+        <w:rPr>
+          <w:lang w:val="en-GB"/>
+        </w:rPr>
+        <w:t>vr</w:t>
+      </w:r>
+      <w:proofErr w:type="spellEnd"/>
+      <w:r>
+        <w:rPr>
+          <w:lang w:val="en-GB"/>
+        </w:rPr>
+        <w:t xml:space="preserve"> </w:t>
       </w:r>
       <w:r>
         <w:rPr>
@@ -125,33 +139,155 @@
         <w:rPr>
           <w:lang w:val="en-GB"/>
         </w:rPr>
-        <w:t xml:space="preserve"> basic file browser setup, it works so good, now just need to add support to open images and videos (stitched). For some reason, the images .jpg saved before stitching is most likely corrupted as it cant be opened with error 16, this causes me so much delay debugging lmao hate it. But thankfully the stitched output opens with no problem. Other than that, I also need to change the ffmpeg commands to output .ogv video files instead of .mkv for compatibility/support with videostreamplayer in Godot. More in processing logs.</w:t>
-      </w:r>
-    </w:p>
-    <w:p>
-      <w:pPr>
-        <w:rPr>
-          <w:lang w:val="en-GB"/>
-        </w:rPr>
-      </w:pPr>
-      <w:r>
-        <w:rPr>
-          <w:lang w:val="en-GB"/>
-        </w:rPr>
-        <w:t>Ok, great! The video player also works (bare minimum, no resizing/UI optimisation etc), but it works! Just adapted the controls and base etc from the SBS video player, the hide/show nodes part kinda sketchy but works for now!</w:t>
-      </w:r>
-    </w:p>
-    <w:p>
-      <w:pPr>
-        <w:rPr>
-          <w:lang w:val="en-GB"/>
-        </w:rPr>
-      </w:pPr>
-      <w:r>
-        <w:rPr>
-          <w:lang w:val="en-GB"/>
-        </w:rPr>
-        <w:t>Next, I should make some basic timeline features in 2d first, then maybe have some book UI for 3d VR. Just gotta keep cooking and be creative</w:t>
+        <w:t xml:space="preserve"> basic file browser setup, it works so good, now just need to add support to open images and videos (stitched). For some reason, the images .jpg saved before stitching is most likely corrupted as it </w:t>
+      </w:r>
+      <w:proofErr w:type="spellStart"/>
+      <w:proofErr w:type="gramStart"/>
+      <w:r>
+        <w:rPr>
+          <w:lang w:val="en-GB"/>
+        </w:rPr>
+        <w:t>cant</w:t>
+      </w:r>
+      <w:proofErr w:type="spellEnd"/>
+      <w:proofErr w:type="gramEnd"/>
+      <w:r>
+        <w:rPr>
+          <w:lang w:val="en-GB"/>
+        </w:rPr>
+        <w:t xml:space="preserve"> be opened with error 16, this causes me so much delay debugging lmao hate it. But thankfully the stitched output opens with no problem. Other than that, I also need to change the </w:t>
+      </w:r>
+      <w:proofErr w:type="spellStart"/>
+      <w:r>
+        <w:rPr>
+          <w:lang w:val="en-GB"/>
+        </w:rPr>
+        <w:t>ffmpeg</w:t>
+      </w:r>
+      <w:proofErr w:type="spellEnd"/>
+      <w:r>
+        <w:rPr>
+          <w:lang w:val="en-GB"/>
+        </w:rPr>
+        <w:t xml:space="preserve"> commands to </w:t>
+      </w:r>
+      <w:proofErr w:type="gramStart"/>
+      <w:r>
+        <w:rPr>
+          <w:lang w:val="en-GB"/>
+        </w:rPr>
+        <w:t>output .</w:t>
+      </w:r>
+      <w:proofErr w:type="spellStart"/>
+      <w:r>
+        <w:rPr>
+          <w:lang w:val="en-GB"/>
+        </w:rPr>
+        <w:t>ogv</w:t>
+      </w:r>
+      <w:proofErr w:type="spellEnd"/>
+      <w:proofErr w:type="gramEnd"/>
+      <w:r>
+        <w:rPr>
+          <w:lang w:val="en-GB"/>
+        </w:rPr>
+        <w:t xml:space="preserve"> video files instead of .</w:t>
+      </w:r>
+      <w:proofErr w:type="spellStart"/>
+      <w:r>
+        <w:rPr>
+          <w:lang w:val="en-GB"/>
+        </w:rPr>
+        <w:t>mkv</w:t>
+      </w:r>
+      <w:proofErr w:type="spellEnd"/>
+      <w:r>
+        <w:rPr>
+          <w:lang w:val="en-GB"/>
+        </w:rPr>
+        <w:t xml:space="preserve"> for compatibility/support with </w:t>
+      </w:r>
+      <w:proofErr w:type="spellStart"/>
+      <w:r>
+        <w:rPr>
+          <w:lang w:val="en-GB"/>
+        </w:rPr>
+        <w:t>videostreamplayer</w:t>
+      </w:r>
+      <w:proofErr w:type="spellEnd"/>
+      <w:r>
+        <w:rPr>
+          <w:lang w:val="en-GB"/>
+        </w:rPr>
+        <w:t xml:space="preserve"> in Godot. More in processing logs.</w:t>
+      </w:r>
+    </w:p>
+    <w:p>
+      <w:pPr>
+        <w:rPr>
+          <w:lang w:val="en-GB"/>
+        </w:rPr>
+      </w:pPr>
+      <w:r>
+        <w:rPr>
+          <w:lang w:val="en-GB"/>
+        </w:rPr>
+        <w:t xml:space="preserve">Ok, great! The video player also works (bare minimum, no resizing/UI optimisation etc), but it works! Just adapted the controls and base etc from the SBS video player, the hide/show </w:t>
+      </w:r>
+      <w:proofErr w:type="gramStart"/>
+      <w:r>
+        <w:rPr>
+          <w:lang w:val="en-GB"/>
+        </w:rPr>
+        <w:t>nodes</w:t>
+      </w:r>
+      <w:proofErr w:type="gramEnd"/>
+      <w:r>
+        <w:rPr>
+          <w:lang w:val="en-GB"/>
+        </w:rPr>
+        <w:t xml:space="preserve"> part </w:t>
+      </w:r>
+      <w:proofErr w:type="spellStart"/>
+      <w:r>
+        <w:rPr>
+          <w:lang w:val="en-GB"/>
+        </w:rPr>
+        <w:t>kinda</w:t>
+      </w:r>
+      <w:proofErr w:type="spellEnd"/>
+      <w:r>
+        <w:rPr>
+          <w:lang w:val="en-GB"/>
+        </w:rPr>
+        <w:t xml:space="preserve"> sketchy but works for now!</w:t>
+      </w:r>
+    </w:p>
+    <w:p>
+      <w:pPr>
+        <w:rPr>
+          <w:lang w:val="en-GB"/>
+        </w:rPr>
+      </w:pPr>
+      <w:r>
+        <w:rPr>
+          <w:lang w:val="en-GB"/>
+        </w:rPr>
+        <w:t xml:space="preserve">Next, I should make some basic timeline features in 2d first, then maybe have some book UI for 3d VR. Just </w:t>
+      </w:r>
+      <w:proofErr w:type="spellStart"/>
+      <w:r>
+        <w:rPr>
+          <w:lang w:val="en-GB"/>
+        </w:rPr>
+        <w:t>gotta</w:t>
+      </w:r>
+      <w:proofErr w:type="spellEnd"/>
+      <w:r>
+        <w:rPr>
+          <w:lang w:val="en-GB"/>
+        </w:rPr>
+        <w:t xml:space="preserve"> keep cooking and be creative</w:t>
       </w:r>
       <w:r>
         <w:rPr>
@@ -170,7 +306,21 @@
         <w:rPr>
           <w:lang w:val="en-GB"/>
         </w:rPr>
-        <w:t xml:space="preserve">To do this, its probably easier to use directories/folders as </w:t>
+        <w:t xml:space="preserve">To do this, </w:t>
+      </w:r>
+      <w:proofErr w:type="spellStart"/>
+      <w:r>
+        <w:rPr>
+          <w:lang w:val="en-GB"/>
+        </w:rPr>
+        <w:t>its</w:t>
+      </w:r>
+      <w:proofErr w:type="spellEnd"/>
+      <w:r>
+        <w:rPr>
+          <w:lang w:val="en-GB"/>
+        </w:rPr>
+        <w:t xml:space="preserve"> probably easier to use directories/folders as </w:t>
       </w:r>
       <w:r>
         <w:rPr>
@@ -220,7 +370,35 @@
         <w:rPr>
           <w:lang w:val="en-GB"/>
         </w:rPr>
-        <w:t>Image thumbnail works! Now towork on video thumbnail :skull:</w:t>
+        <w:t xml:space="preserve">Image thumbnail works! Now </w:t>
+      </w:r>
+      <w:proofErr w:type="spellStart"/>
+      <w:r>
+        <w:rPr>
+          <w:lang w:val="en-GB"/>
+        </w:rPr>
+        <w:t>towork</w:t>
+      </w:r>
+      <w:proofErr w:type="spellEnd"/>
+      <w:r>
+        <w:rPr>
+          <w:lang w:val="en-GB"/>
+        </w:rPr>
+        <w:t xml:space="preserve"> on video </w:t>
+      </w:r>
+      <w:proofErr w:type="gramStart"/>
+      <w:r>
+        <w:rPr>
+          <w:lang w:val="en-GB"/>
+        </w:rPr>
+        <w:t>thumbnail :skull</w:t>
+      </w:r>
+      <w:proofErr w:type="gramEnd"/>
+      <w:r>
+        <w:rPr>
+          <w:lang w:val="en-GB"/>
+        </w:rPr>
+        <w:t>:</w:t>
       </w:r>
     </w:p>
     <w:p>
@@ -246,33 +424,111 @@
         <w:rPr>
           <w:lang w:val="en-GB"/>
         </w:rPr>
-        <w:t>Video thumbnail stuck now, don’t know whats wrong or how to fix, gonna move on to metadata.</w:t>
-      </w:r>
-    </w:p>
-    <w:p>
-      <w:pPr>
-        <w:rPr>
-          <w:lang w:val="en-GB"/>
-        </w:rPr>
-      </w:pPr>
-      <w:r>
-        <w:rPr>
-          <w:lang w:val="en-GB"/>
-        </w:rPr>
-        <w:t>There’s apparently no straightforward way to get metadata info of image on godot, so I’ll rewrite processing script of places detection to produce .json file for each file instead and read that.</w:t>
-      </w:r>
-    </w:p>
-    <w:p>
-      <w:pPr>
-        <w:rPr>
-          <w:lang w:val="en-GB"/>
-        </w:rPr>
-      </w:pPr>
-      <w:r>
-        <w:rPr>
-          <w:lang w:val="en-GB"/>
-        </w:rPr>
-        <w:t>Ok fixed the video thumbnail while contemplating on how to copy the .json from img0/vid0 to output lmao, basically the gist is</w:t>
+        <w:t xml:space="preserve">Video thumbnail stuck now, don’t know </w:t>
+      </w:r>
+      <w:proofErr w:type="spellStart"/>
+      <w:r>
+        <w:rPr>
+          <w:lang w:val="en-GB"/>
+        </w:rPr>
+        <w:t>whats</w:t>
+      </w:r>
+      <w:proofErr w:type="spellEnd"/>
+      <w:r>
+        <w:rPr>
+          <w:lang w:val="en-GB"/>
+        </w:rPr>
+        <w:t xml:space="preserve"> wrong or how to fix, </w:t>
+      </w:r>
+      <w:proofErr w:type="spellStart"/>
+      <w:r>
+        <w:rPr>
+          <w:lang w:val="en-GB"/>
+        </w:rPr>
+        <w:t>gonna</w:t>
+      </w:r>
+      <w:proofErr w:type="spellEnd"/>
+      <w:r>
+        <w:rPr>
+          <w:lang w:val="en-GB"/>
+        </w:rPr>
+        <w:t xml:space="preserve"> move on to metadata.</w:t>
+      </w:r>
+    </w:p>
+    <w:p>
+      <w:pPr>
+        <w:rPr>
+          <w:lang w:val="en-GB"/>
+        </w:rPr>
+      </w:pPr>
+      <w:r>
+        <w:rPr>
+          <w:lang w:val="en-GB"/>
+        </w:rPr>
+        <w:t xml:space="preserve">There’s apparently no straightforward way to get metadata info of image on </w:t>
+      </w:r>
+      <w:proofErr w:type="spellStart"/>
+      <w:r>
+        <w:rPr>
+          <w:lang w:val="en-GB"/>
+        </w:rPr>
+        <w:t>godot</w:t>
+      </w:r>
+      <w:proofErr w:type="spellEnd"/>
+      <w:r>
+        <w:rPr>
+          <w:lang w:val="en-GB"/>
+        </w:rPr>
+        <w:t>, so I’ll rewrite processing script of places detection to produce .</w:t>
+      </w:r>
+      <w:proofErr w:type="spellStart"/>
+      <w:r>
+        <w:rPr>
+          <w:lang w:val="en-GB"/>
+        </w:rPr>
+        <w:t>json</w:t>
+      </w:r>
+      <w:proofErr w:type="spellEnd"/>
+      <w:r>
+        <w:rPr>
+          <w:lang w:val="en-GB"/>
+        </w:rPr>
+        <w:t xml:space="preserve"> file for each file instead and read that.</w:t>
+      </w:r>
+    </w:p>
+    <w:p>
+      <w:pPr>
+        <w:rPr>
+          <w:lang w:val="en-GB"/>
+        </w:rPr>
+      </w:pPr>
+      <w:r>
+        <w:rPr>
+          <w:lang w:val="en-GB"/>
+        </w:rPr>
+        <w:t xml:space="preserve">Ok fixed the video thumbnail while contemplating on how to copy </w:t>
+      </w:r>
+      <w:proofErr w:type="gramStart"/>
+      <w:r>
+        <w:rPr>
+          <w:lang w:val="en-GB"/>
+        </w:rPr>
+        <w:t>the .</w:t>
+      </w:r>
+      <w:proofErr w:type="spellStart"/>
+      <w:r>
+        <w:rPr>
+          <w:lang w:val="en-GB"/>
+        </w:rPr>
+        <w:t>json</w:t>
+      </w:r>
+      <w:proofErr w:type="spellEnd"/>
+      <w:proofErr w:type="gramEnd"/>
+      <w:r>
+        <w:rPr>
+          <w:lang w:val="en-GB"/>
+        </w:rPr>
+        <w:t xml:space="preserve"> from img0/vid0 to output lmao, basically the gist is</w:t>
       </w:r>
       <w:r>
         <w:rPr>
@@ -284,13 +540,83 @@
         <w:rPr>
           <w:lang w:val="en-GB"/>
         </w:rPr>
-        <w:t>the problem is that I didnt instantiate any textureRect for the videoplayer to get texture from</w:t>
-      </w:r>
-      <w:r>
-        <w:rPr>
-          <w:lang w:val="en-GB"/>
-        </w:rPr>
-        <w:t xml:space="preserve"> so adding hidden_screen texturerect fixed it, just need to hide it straight away etc.</w:t>
+        <w:t xml:space="preserve">the problem is that I </w:t>
+      </w:r>
+      <w:proofErr w:type="spellStart"/>
+      <w:r>
+        <w:rPr>
+          <w:lang w:val="en-GB"/>
+        </w:rPr>
+        <w:t>didnt</w:t>
+      </w:r>
+      <w:proofErr w:type="spellEnd"/>
+      <w:r>
+        <w:rPr>
+          <w:lang w:val="en-GB"/>
+        </w:rPr>
+        <w:t xml:space="preserve"> instantiate any </w:t>
+      </w:r>
+      <w:proofErr w:type="spellStart"/>
+      <w:r>
+        <w:rPr>
+          <w:lang w:val="en-GB"/>
+        </w:rPr>
+        <w:t>textureRect</w:t>
+      </w:r>
+      <w:proofErr w:type="spellEnd"/>
+      <w:r>
+        <w:rPr>
+          <w:lang w:val="en-GB"/>
+        </w:rPr>
+        <w:t xml:space="preserve"> for the </w:t>
+      </w:r>
+      <w:proofErr w:type="spellStart"/>
+      <w:r>
+        <w:rPr>
+          <w:lang w:val="en-GB"/>
+        </w:rPr>
+        <w:t>videoplayer</w:t>
+      </w:r>
+      <w:proofErr w:type="spellEnd"/>
+      <w:r>
+        <w:rPr>
+          <w:lang w:val="en-GB"/>
+        </w:rPr>
+        <w:t xml:space="preserve"> to get texture from</w:t>
+      </w:r>
+      <w:r>
+        <w:rPr>
+          <w:lang w:val="en-GB"/>
+        </w:rPr>
+        <w:t xml:space="preserve"> so adding </w:t>
+      </w:r>
+      <w:proofErr w:type="spellStart"/>
+      <w:r>
+        <w:rPr>
+          <w:lang w:val="en-GB"/>
+        </w:rPr>
+        <w:t>hidden_screen</w:t>
+      </w:r>
+      <w:proofErr w:type="spellEnd"/>
+      <w:r>
+        <w:rPr>
+          <w:lang w:val="en-GB"/>
+        </w:rPr>
+        <w:t xml:space="preserve"> </w:t>
+      </w:r>
+      <w:proofErr w:type="spellStart"/>
+      <w:r>
+        <w:rPr>
+          <w:lang w:val="en-GB"/>
+        </w:rPr>
+        <w:t>texturerect</w:t>
+      </w:r>
+      <w:proofErr w:type="spellEnd"/>
+      <w:r>
+        <w:rPr>
+          <w:lang w:val="en-GB"/>
+        </w:rPr>
+        <w:t xml:space="preserve"> fixed it, just need to hide it straight away etc.</w:t>
       </w:r>
     </w:p>
     <w:p>
@@ -380,11 +706,41 @@
           <w:lang w:val="en-GB"/>
         </w:rPr>
       </w:pPr>
-      <w:r>
-        <w:rPr>
-          <w:lang w:val="en-GB"/>
-        </w:rPr>
-        <w:t>Reading .json is easy, the problem is how to read all and filter etc. Ok so to start from basic, im going to implement basic search/query first.</w:t>
+      <w:proofErr w:type="gramStart"/>
+      <w:r>
+        <w:rPr>
+          <w:lang w:val="en-GB"/>
+        </w:rPr>
+        <w:t>Reading .</w:t>
+      </w:r>
+      <w:proofErr w:type="spellStart"/>
+      <w:r>
+        <w:rPr>
+          <w:lang w:val="en-GB"/>
+        </w:rPr>
+        <w:t>json</w:t>
+      </w:r>
+      <w:proofErr w:type="spellEnd"/>
+      <w:proofErr w:type="gramEnd"/>
+      <w:r>
+        <w:rPr>
+          <w:lang w:val="en-GB"/>
+        </w:rPr>
+        <w:t xml:space="preserve"> is easy, the problem is how to read all and filter etc. Ok so to start from basic, </w:t>
+      </w:r>
+      <w:proofErr w:type="spellStart"/>
+      <w:r>
+        <w:rPr>
+          <w:lang w:val="en-GB"/>
+        </w:rPr>
+        <w:t>im</w:t>
+      </w:r>
+      <w:proofErr w:type="spellEnd"/>
+      <w:r>
+        <w:rPr>
+          <w:lang w:val="en-GB"/>
+        </w:rPr>
+        <w:t xml:space="preserve"> going to implement basic search/query first.</w:t>
       </w:r>
     </w:p>
     <w:p>
@@ -423,26 +779,82 @@
         <w:rPr>
           <w:lang w:val="en-GB"/>
         </w:rPr>
-        <w:t>Ok I think I need to do some more processing on  the extracted .json file for each week output as planned, then I can refer this to show filter drop down with number of item for each etc.</w:t>
-      </w:r>
-    </w:p>
-    <w:p>
-      <w:pPr>
-        <w:rPr>
-          <w:lang w:val="en-GB"/>
-        </w:rPr>
-      </w:pPr>
-      <w:r>
-        <w:rPr>
-          <w:lang w:val="en-GB"/>
-        </w:rPr>
-        <w:t>Ok added basic drop down with automated element from json analysis.</w:t>
-      </w:r>
-      <w:r>
-        <w:rPr>
-          <w:lang w:val="en-GB"/>
-        </w:rPr>
-        <w:t xml:space="preserve"> Known bug is pressing up button when videos thumbnail haven’t finished loading crash it (something about freed object so I commented await line to make it faster)</w:t>
+        <w:t xml:space="preserve">Ok I think I need to do some more processing </w:t>
+      </w:r>
+      <w:proofErr w:type="gramStart"/>
+      <w:r>
+        <w:rPr>
+          <w:lang w:val="en-GB"/>
+        </w:rPr>
+        <w:t>on  the</w:t>
+      </w:r>
+      <w:proofErr w:type="gramEnd"/>
+      <w:r>
+        <w:rPr>
+          <w:lang w:val="en-GB"/>
+        </w:rPr>
+        <w:t xml:space="preserve"> extracted .</w:t>
+      </w:r>
+      <w:proofErr w:type="spellStart"/>
+      <w:r>
+        <w:rPr>
+          <w:lang w:val="en-GB"/>
+        </w:rPr>
+        <w:t>json</w:t>
+      </w:r>
+      <w:proofErr w:type="spellEnd"/>
+      <w:r>
+        <w:rPr>
+          <w:lang w:val="en-GB"/>
+        </w:rPr>
+        <w:t xml:space="preserve"> file for each week output as planned, then I can refer this to show filter drop down with number of item for each etc.</w:t>
+      </w:r>
+    </w:p>
+    <w:p>
+      <w:pPr>
+        <w:rPr>
+          <w:lang w:val="en-GB"/>
+        </w:rPr>
+      </w:pPr>
+      <w:r>
+        <w:rPr>
+          <w:lang w:val="en-GB"/>
+        </w:rPr>
+        <w:t xml:space="preserve">Ok added basic drop down with automated element from </w:t>
+      </w:r>
+      <w:proofErr w:type="spellStart"/>
+      <w:r>
+        <w:rPr>
+          <w:lang w:val="en-GB"/>
+        </w:rPr>
+        <w:t>json</w:t>
+      </w:r>
+      <w:proofErr w:type="spellEnd"/>
+      <w:r>
+        <w:rPr>
+          <w:lang w:val="en-GB"/>
+        </w:rPr>
+        <w:t xml:space="preserve"> analysis.</w:t>
+      </w:r>
+      <w:r>
+        <w:rPr>
+          <w:lang w:val="en-GB"/>
+        </w:rPr>
+        <w:t xml:space="preserve"> Known bug is pressing up button when videos thumbnail </w:t>
+      </w:r>
+      <w:proofErr w:type="gramStart"/>
+      <w:r>
+        <w:rPr>
+          <w:lang w:val="en-GB"/>
+        </w:rPr>
+        <w:t>haven’t</w:t>
+      </w:r>
+      <w:proofErr w:type="gramEnd"/>
+      <w:r>
+        <w:rPr>
+          <w:lang w:val="en-GB"/>
+        </w:rPr>
+        <w:t xml:space="preserve"> finished loading crash it (something about freed object so I commented await line to make it faster)</w:t>
       </w:r>
     </w:p>
     <w:p>
@@ -481,6 +893,127 @@
         </w:rPr>
         <w:t>.</w:t>
       </w:r>
+    </w:p>
+    <w:p>
+      <w:pPr>
+        <w:rPr>
+          <w:lang w:val="en-GB"/>
+        </w:rPr>
+      </w:pPr>
+      <w:r>
+        <w:rPr>
+          <w:lang w:val="en-GB"/>
+        </w:rPr>
+        <w:t xml:space="preserve">Ok holy </w:t>
+      </w:r>
+      <w:proofErr w:type="gramStart"/>
+      <w:r>
+        <w:rPr>
+          <w:lang w:val="en-GB"/>
+        </w:rPr>
+        <w:t>shit</w:t>
+      </w:r>
+      <w:proofErr w:type="gramEnd"/>
+    </w:p>
+    <w:p>
+      <w:pPr>
+        <w:rPr>
+          <w:lang w:val="en-GB"/>
+        </w:rPr>
+      </w:pPr>
+      <w:r>
+        <w:rPr>
+          <w:lang w:val="en-GB"/>
+        </w:rPr>
+        <w:t xml:space="preserve">This took like 2/3 hour or so, </w:t>
+      </w:r>
+      <w:proofErr w:type="gramStart"/>
+      <w:r>
+        <w:rPr>
+          <w:lang w:val="en-GB"/>
+        </w:rPr>
+        <w:t>damn</w:t>
+      </w:r>
+      <w:proofErr w:type="gramEnd"/>
+      <w:r>
+        <w:rPr>
+          <w:lang w:val="en-GB"/>
+        </w:rPr>
+        <w:t xml:space="preserve"> but finally image filter works, the filter check button is </w:t>
+      </w:r>
+      <w:proofErr w:type="spellStart"/>
+      <w:r>
+        <w:rPr>
+          <w:lang w:val="en-GB"/>
+        </w:rPr>
+        <w:t>kinda</w:t>
+      </w:r>
+      <w:proofErr w:type="spellEnd"/>
+      <w:r>
+        <w:rPr>
+          <w:lang w:val="en-GB"/>
+        </w:rPr>
+        <w:t xml:space="preserve"> counter intuitive and hacky solution for now, but it works</w:t>
+      </w:r>
+      <w:r>
+        <w:rPr>
+          <w:lang w:val="en-GB"/>
+        </w:rPr>
+        <w:t>, worst part is it needs to run twice to load the correct dropdown for some reason:</w:t>
+      </w:r>
+      <w:r>
+        <w:rPr>
+          <w:lang w:val="en-GB"/>
+        </w:rPr>
+        <w:br/>
+      </w:r>
+      <w:r>
+        <w:rPr>
+          <w:lang w:val="en-GB"/>
+        </w:rPr>
+        <w:drawing>
+          <wp:inline distT="0" distB="0" distL="0" distR="0" wp14:anchorId="2906C171" wp14:editId="1B860773">
+            <wp:extent cx="5943600" cy="3524885"/>
+            <wp:effectExtent l="0" t="0" r="0" b="0"/>
+            <wp:docPr id="1" name="Picture 1"/>
+            <wp:cNvGraphicFramePr>
+              <a:graphicFrameLocks xmlns:a="http://schemas.openxmlformats.org/drawingml/2006/main" noChangeAspect="1"/>
+            </wp:cNvGraphicFramePr>
+            <a:graphic xmlns:a="http://schemas.openxmlformats.org/drawingml/2006/main">
+              <a:graphicData uri="http://schemas.openxmlformats.org/drawingml/2006/picture">
+                <pic:pic xmlns:pic="http://schemas.openxmlformats.org/drawingml/2006/picture">
+                  <pic:nvPicPr>
+                    <pic:cNvPr id="1" name=""/>
+                    <pic:cNvPicPr/>
+                  </pic:nvPicPr>
+                  <pic:blipFill>
+                    <a:blip r:embed="rId5"/>
+                    <a:stretch>
+                      <a:fillRect/>
+                    </a:stretch>
+                  </pic:blipFill>
+                  <pic:spPr>
+                    <a:xfrm>
+                      <a:off x="0" y="0"/>
+                      <a:ext cx="5943600" cy="3524885"/>
+                    </a:xfrm>
+                    <a:prstGeom prst="rect">
+                      <a:avLst/>
+                    </a:prstGeom>
+                  </pic:spPr>
+                </pic:pic>
+              </a:graphicData>
+            </a:graphic>
+          </wp:inline>
+        </w:drawing>
+      </w:r>
+    </w:p>
+    <w:p>
+      <w:pPr>
+        <w:rPr>
+          <w:lang w:val="en-GB"/>
+        </w:rPr>
+      </w:pPr>
     </w:p>
     <w:p>
       <w:pPr>

</xml_diff>